<commit_message>
English writting: a boycott to close a sports centre
</commit_message>
<xml_diff>
--- a/Words/New Words and Collocations.docx
+++ b/Words/New Words and Collocations.docx
@@ -5202,117 +5202,205 @@
           <w:rStyle w:val="pron"/>
           <w:rFonts w:ascii="Arial" w:hAnsi="Arial" w:cs="Arial"/>
         </w:rPr>
+        <w:t xml:space="preserve">/ </w:t>
+      </w:r>
+      <w:r>
+        <w:rPr>
+          <w:rStyle w:val="pron"/>
+          <w:rFonts w:ascii="Arial" w:hAnsi="Arial" w:cs="Arial"/>
+        </w:rPr>
+        <w:t>[adj.]</w:t>
+      </w:r>
+      <w:r>
+        <w:rPr>
+          <w:rStyle w:val="pron"/>
+          <w:rFonts w:ascii="Arial" w:hAnsi="Arial" w:cs="Arial"/>
+        </w:rPr>
+        <w:t xml:space="preserve"> </w:t>
+      </w:r>
+      <w:r>
+        <w:rPr>
+          <w:rStyle w:val="pron"/>
+          <w:rFonts w:ascii="Arial" w:hAnsi="Arial" w:cs="Arial"/>
+        </w:rPr>
+        <w:t>you feel fear and/or respect them, because they are impressive or powerful, or because they seem difficult.</w:t>
+      </w:r>
+      <w:r>
+        <w:rPr>
+          <w:rStyle w:val="pron"/>
+          <w:rFonts w:ascii="Arial" w:hAnsi="Arial" w:cs="Arial"/>
+        </w:rPr>
+        <w:br/>
+        <w:t>e.g. In debate he is a formidable opponent.</w:t>
+      </w:r>
+    </w:p>
+    <w:p>
+      <w:pPr>
+        <w:jc w:val="left"/>
+        <w:rPr>
+          <w:rStyle w:val="pron"/>
+          <w:rFonts w:ascii="Arial" w:hAnsi="Arial" w:cs="Arial"/>
+        </w:rPr>
+      </w:pPr>
+      <w:r>
+        <w:rPr>
+          <w:rStyle w:val="pron"/>
+          <w:rFonts w:ascii="Arial" w:hAnsi="Arial" w:cs="Arial"/>
+          <w:b/>
+          <w:bCs/>
+        </w:rPr>
+        <w:t>momentum</w:t>
+      </w:r>
+      <w:r>
+        <w:rPr>
+          <w:rStyle w:val="pron"/>
+          <w:rFonts w:ascii="Arial" w:hAnsi="Arial" w:cs="Arial"/>
+        </w:rPr>
+        <w:t xml:space="preserve"> [n. U.] the ability to keep increasing or developing.</w:t>
+      </w:r>
+      <w:r>
+        <w:rPr>
+          <w:rStyle w:val="pron"/>
+          <w:rFonts w:ascii="Arial" w:hAnsi="Arial" w:cs="Arial"/>
+        </w:rPr>
+        <w:br/>
+        <w:t>They began to lose momentum in the second half of the game.</w:t>
+      </w:r>
+    </w:p>
+    <w:p>
+      <w:pPr>
+        <w:jc w:val="left"/>
+        <w:rPr>
+          <w:rStyle w:val="pron"/>
+          <w:rFonts w:ascii="Arial" w:hAnsi="Arial" w:cs="Arial"/>
+        </w:rPr>
+      </w:pPr>
+      <w:r>
+        <w:rPr>
+          <w:rStyle w:val="pron"/>
+          <w:rFonts w:ascii="Arial" w:hAnsi="Arial" w:cs="Arial"/>
+          <w:b/>
+          <w:bCs/>
+        </w:rPr>
+        <w:t>take sb/sth for granted</w:t>
+      </w:r>
+      <w:r>
+        <w:rPr>
+          <w:rStyle w:val="pron"/>
+          <w:rFonts w:ascii="Arial" w:hAnsi="Arial" w:cs="Arial"/>
+        </w:rPr>
+        <w:t xml:space="preserve"> : </w:t>
+      </w:r>
+      <w:r>
+        <w:rPr>
+          <w:rStyle w:val="pron"/>
+          <w:rFonts w:ascii="Arial" w:hAnsi="Arial" w:cs="Arial"/>
+        </w:rPr>
+        <w:br/>
+        <w:t>to be so used to sb/sth that you do not recognise their true value.</w:t>
+      </w:r>
+      <w:r>
+        <w:rPr>
+          <w:rStyle w:val="pron"/>
+          <w:rFonts w:ascii="Arial" w:hAnsi="Arial" w:cs="Arial"/>
+        </w:rPr>
+        <w:br/>
+        <w:t>e.g. Her husband was always there and she just took him for granted.</w:t>
+      </w:r>
+    </w:p>
+    <w:p>
+      <w:pPr>
+        <w:jc w:val="left"/>
+        <w:rPr>
+          <w:rStyle w:val="pron"/>
+          <w:rFonts w:ascii="Arial" w:hAnsi="Arial" w:cs="Arial"/>
+        </w:rPr>
+      </w:pPr>
+      <w:r>
+        <w:rPr>
+          <w:rStyle w:val="pron"/>
+          <w:rFonts w:ascii="Arial" w:hAnsi="Arial" w:cs="Arial"/>
+          <w:b/>
+          <w:bCs/>
+        </w:rPr>
+        <w:t>centripetal</w:t>
+      </w:r>
+      <w:r>
+        <w:rPr>
+          <w:rStyle w:val="pron"/>
+          <w:rFonts w:ascii="Arial" w:hAnsi="Arial" w:cs="Arial"/>
+        </w:rPr>
+        <w:t xml:space="preserve"> </w:t>
+      </w:r>
+      <w:r>
+        <w:rPr>
+          <w:rStyle w:val="pron"/>
+        </w:rPr>
         <w:t>/</w:t>
       </w:r>
       <w:r>
         <w:rPr>
-          <w:rStyle w:val="pron"/>
-          <w:rFonts w:ascii="Arial" w:hAnsi="Arial" w:cs="Arial"/>
-        </w:rPr>
-        <w:t xml:space="preserve"> </w:t>
-      </w:r>
-      <w:r>
-        <w:rPr>
-          <w:rStyle w:val="pron"/>
-          <w:rFonts w:ascii="Arial" w:hAnsi="Arial" w:cs="Arial"/>
-        </w:rPr>
-        <w:t>[adj.]</w:t>
-      </w:r>
-      <w:r>
-        <w:rPr>
-          <w:rStyle w:val="pron"/>
-          <w:rFonts w:ascii="Arial" w:hAnsi="Arial" w:cs="Arial"/>
-        </w:rPr>
-        <w:t xml:space="preserve"> </w:t>
-      </w:r>
-      <w:r>
-        <w:rPr>
-          <w:rStyle w:val="pron"/>
-          <w:rFonts w:ascii="Arial" w:hAnsi="Arial" w:cs="Arial"/>
-        </w:rPr>
-        <w:t>you feel fear and/or respect them, because they are impressive or powerful, or because they seem difficult.</w:t>
-      </w:r>
-      <w:r>
-        <w:rPr>
-          <w:rStyle w:val="pron"/>
-          <w:rFonts w:ascii="Arial" w:hAnsi="Arial" w:cs="Arial"/>
-        </w:rPr>
-        <w:br/>
-        <w:t>e.g. In debate he is a formidable opponent.</w:t>
-      </w:r>
-    </w:p>
-    <w:p>
-      <w:pPr>
-        <w:jc w:val="left"/>
-        <w:rPr>
-          <w:rStyle w:val="pron"/>
-          <w:rFonts w:ascii="Arial" w:hAnsi="Arial" w:cs="Arial"/>
-        </w:rPr>
-      </w:pPr>
-      <w:r>
-        <w:rPr>
-          <w:rStyle w:val="pron"/>
-          <w:rFonts w:ascii="Arial" w:hAnsi="Arial" w:cs="Arial"/>
-          <w:b/>
-          <w:bCs/>
-        </w:rPr>
-        <w:t>momentum</w:t>
-      </w:r>
-      <w:r>
-        <w:rPr>
-          <w:rStyle w:val="pron"/>
-          <w:rFonts w:ascii="Arial" w:hAnsi="Arial" w:cs="Arial"/>
-        </w:rPr>
-        <w:t xml:space="preserve"> [n. U.] the ability to keep increasing or developing.</w:t>
-      </w:r>
-      <w:r>
-        <w:rPr>
-          <w:rStyle w:val="pron"/>
-          <w:rFonts w:ascii="Arial" w:hAnsi="Arial" w:cs="Arial"/>
-        </w:rPr>
-        <w:br/>
-        <w:t>They began to lose momentum in the second half of the game.</w:t>
-      </w:r>
-    </w:p>
-    <w:p>
-      <w:pPr>
-        <w:jc w:val="left"/>
-        <w:rPr>
-          <w:rStyle w:val="pron"/>
-          <w:rFonts w:ascii="Arial" w:hAnsi="Arial" w:cs="Arial"/>
-        </w:rPr>
-      </w:pPr>
-      <w:r>
-        <w:rPr>
-          <w:rStyle w:val="pron"/>
-          <w:rFonts w:ascii="Arial" w:hAnsi="Arial" w:cs="Arial"/>
-          <w:b/>
-          <w:bCs/>
-        </w:rPr>
-        <w:t>take sb/sth for granted</w:t>
-      </w:r>
-      <w:r>
-        <w:rPr>
-          <w:rStyle w:val="pron"/>
-          <w:rFonts w:ascii="Arial" w:hAnsi="Arial" w:cs="Arial"/>
-        </w:rPr>
-        <w:t xml:space="preserve"> : </w:t>
-      </w:r>
-      <w:r>
-        <w:rPr>
-          <w:rStyle w:val="pron"/>
-          <w:rFonts w:ascii="Arial" w:hAnsi="Arial" w:cs="Arial"/>
-        </w:rPr>
-        <w:br/>
-        <w:t>to be so used to sb/sth that you do not recognise their true value.</w:t>
-      </w:r>
-      <w:r>
-        <w:rPr>
-          <w:rStyle w:val="pron"/>
-          <w:rFonts w:ascii="Arial" w:hAnsi="Arial" w:cs="Arial"/>
-        </w:rPr>
-        <w:br/>
-        <w:t>e.g. Her husband was always there and she just took him for granted.</w:t>
+          <w:rStyle w:val="ipa"/>
+          <w:rFonts w:ascii="MS Gothic" w:eastAsia="MS Gothic" w:hAnsi="MS Gothic" w:cs="MS Gothic" w:hint="eastAsia"/>
+        </w:rPr>
+        <w:t>ˌ</w:t>
+      </w:r>
+      <w:r>
+        <w:rPr>
+          <w:rStyle w:val="ipa"/>
+        </w:rPr>
+        <w:t>sen.tr</w:t>
+      </w:r>
+      <w:r>
+        <w:rPr>
+          <w:rStyle w:val="ipa"/>
+          <w:rFonts w:ascii="MS Gothic" w:eastAsia="MS Gothic" w:hAnsi="MS Gothic" w:cs="MS Gothic" w:hint="eastAsia"/>
+        </w:rPr>
+        <w:t>ɪˈ</w:t>
+      </w:r>
+      <w:r>
+        <w:rPr>
+          <w:rStyle w:val="ipa"/>
+        </w:rPr>
+        <w:t>pi</w:t>
+      </w:r>
+      <w:r>
+        <w:rPr>
+          <w:rStyle w:val="ipa"/>
+          <w:rFonts w:ascii="Times New Roman" w:hAnsi="Times New Roman" w:cs="Times New Roman"/>
+        </w:rPr>
+        <w:t>ː</w:t>
+      </w:r>
+      <w:r>
+        <w:rPr>
+          <w:rStyle w:val="ipa"/>
+        </w:rPr>
+        <w:t>.t</w:t>
+      </w:r>
+      <w:r>
+        <w:rPr>
+          <w:rStyle w:val="sp"/>
+          <w:rFonts w:ascii="MS Gothic" w:eastAsia="MS Gothic" w:hAnsi="MS Gothic" w:cs="MS Gothic" w:hint="eastAsia"/>
+        </w:rPr>
+        <w:t>ə</w:t>
+      </w:r>
+      <w:r>
+        <w:rPr>
+          <w:rStyle w:val="ipa"/>
+        </w:rPr>
+        <w:t>l</w:t>
+      </w:r>
+      <w:r>
+        <w:rPr>
+          <w:rStyle w:val="pron"/>
+        </w:rPr>
+        <w:t>/</w:t>
+      </w:r>
+      <w:r>
+        <w:rPr>
+          <w:rStyle w:val="pron"/>
+        </w:rPr>
+        <w:t xml:space="preserve"> adj. moving towards a centre.</w:t>
       </w:r>
     </w:p>
     <w:sectPr>

</xml_diff>

<commit_message>
writting: Pictures in a news
</commit_message>
<xml_diff>
--- a/Words/New Words and Collocations.docx
+++ b/Words/New Words and Collocations.docx
@@ -5313,7 +5313,6 @@
         <w:jc w:val="left"/>
         <w:rPr>
           <w:rStyle w:val="pron"/>
-          <w:rFonts w:ascii="Arial" w:hAnsi="Arial" w:cs="Arial"/>
         </w:rPr>
       </w:pPr>
       <w:r>
@@ -5394,13 +5393,328 @@
         <w:rPr>
           <w:rStyle w:val="pron"/>
         </w:rPr>
+        <w:t>/ adj. moving towards a centre.</w:t>
+      </w:r>
+    </w:p>
+    <w:p>
+      <w:pPr>
+        <w:jc w:val="left"/>
+        <w:rPr>
+          <w:rStyle w:val="pron"/>
+        </w:rPr>
+      </w:pPr>
+      <w:r>
+        <w:rPr>
+          <w:rStyle w:val="pron"/>
+          <w:b/>
+          <w:bCs/>
+        </w:rPr>
+        <w:t>audition</w:t>
+      </w:r>
+      <w:r>
+        <w:rPr>
+          <w:rStyle w:val="pron"/>
+        </w:rPr>
+        <w:t xml:space="preserve"> [n. C.] short performances, usually by actors, singers or dancers, to show that they are right for a particular play, film or show.</w:t>
+      </w:r>
+      <w:r>
+        <w:rPr>
+          <w:rStyle w:val="pron"/>
+        </w:rPr>
+        <w:br/>
+        <w:t xml:space="preserve">e.g. She had an audition for drama school. </w:t>
+      </w:r>
+    </w:p>
+    <w:p>
+      <w:pPr>
+        <w:jc w:val="left"/>
+        <w:rPr>
+          <w:rStyle w:val="pron"/>
+        </w:rPr>
+      </w:pPr>
+      <w:r>
+        <w:rPr>
+          <w:rStyle w:val="pron"/>
+          <w:b/>
+          <w:bCs/>
+        </w:rPr>
+        <w:t>versatile</w:t>
+      </w:r>
+      <w:r>
+        <w:rPr>
+          <w:rStyle w:val="pron"/>
+        </w:rPr>
+        <w:t xml:space="preserve"> </w:t>
+      </w:r>
+      <w:r>
+        <w:rPr>
+          <w:rStyle w:val="pron"/>
+        </w:rPr>
         <w:t>/</w:t>
       </w:r>
       <w:r>
         <w:rPr>
-          <w:rStyle w:val="pron"/>
-        </w:rPr>
-        <w:t xml:space="preserve"> adj. moving towards a centre.</w:t>
+          <w:rStyle w:val="ipa"/>
+          <w:rFonts w:ascii="MS Gothic" w:eastAsia="MS Gothic" w:hAnsi="MS Gothic" w:cs="MS Gothic" w:hint="eastAsia"/>
+        </w:rPr>
+        <w:t>ˈ</w:t>
+      </w:r>
+      <w:r>
+        <w:rPr>
+          <w:rStyle w:val="ipa"/>
+        </w:rPr>
+        <w:t>v</w:t>
+      </w:r>
+      <w:r>
+        <w:rPr>
+          <w:rStyle w:val="ipa"/>
+          <w:rFonts w:ascii="MS Gothic" w:eastAsia="MS Gothic" w:hAnsi="MS Gothic" w:cs="MS Gothic" w:hint="eastAsia"/>
+        </w:rPr>
+        <w:t>ɜ</w:t>
+      </w:r>
+      <w:r>
+        <w:rPr>
+          <w:rStyle w:val="ipa"/>
+          <w:rFonts w:ascii="Times New Roman" w:hAnsi="Times New Roman" w:cs="Times New Roman"/>
+        </w:rPr>
+        <w:t>ː</w:t>
+      </w:r>
+      <w:r>
+        <w:rPr>
+          <w:rStyle w:val="ipa"/>
+        </w:rPr>
+        <w:t>.s</w:t>
+      </w:r>
+      <w:r>
+        <w:rPr>
+          <w:rStyle w:val="ipa"/>
+          <w:rFonts w:ascii="MS Gothic" w:eastAsia="MS Gothic" w:hAnsi="MS Gothic" w:cs="MS Gothic" w:hint="eastAsia"/>
+        </w:rPr>
+        <w:t>ə</w:t>
+      </w:r>
+      <w:r>
+        <w:rPr>
+          <w:rStyle w:val="ipa"/>
+        </w:rPr>
+        <w:t>.ta</w:t>
+      </w:r>
+      <w:r>
+        <w:rPr>
+          <w:rStyle w:val="ipa"/>
+          <w:rFonts w:ascii="MS Gothic" w:eastAsia="MS Gothic" w:hAnsi="MS Gothic" w:cs="MS Gothic" w:hint="eastAsia"/>
+        </w:rPr>
+        <w:t>ɪ</w:t>
+      </w:r>
+      <w:r>
+        <w:rPr>
+          <w:rStyle w:val="ipa"/>
+        </w:rPr>
+        <w:t>l</w:t>
+      </w:r>
+      <w:r>
+        <w:rPr>
+          <w:rStyle w:val="pron"/>
+        </w:rPr>
+        <w:t>/</w:t>
+      </w:r>
+      <w:r>
+        <w:rPr>
+          <w:rStyle w:val="pron"/>
+        </w:rPr>
+        <w:t xml:space="preserve"> [adj.] able to do many different things.</w:t>
+      </w:r>
+      <w:r>
+        <w:rPr>
+          <w:rStyle w:val="pron"/>
+        </w:rPr>
+        <w:br/>
+        <w:t>e.g. He is a versatile actor who has played a variety of parts.</w:t>
+      </w:r>
+    </w:p>
+    <w:p>
+      <w:pPr>
+        <w:jc w:val="left"/>
+        <w:rPr>
+          <w:rStyle w:val="pron"/>
+        </w:rPr>
+      </w:pPr>
+      <w:r>
+        <w:rPr>
+          <w:rStyle w:val="pron"/>
+          <w:b/>
+          <w:bCs/>
+        </w:rPr>
+        <w:t>genre</w:t>
+      </w:r>
+      <w:r>
+        <w:rPr>
+          <w:rStyle w:val="pron"/>
+        </w:rPr>
+        <w:t xml:space="preserve"> </w:t>
+      </w:r>
+      <w:r>
+        <w:rPr>
+          <w:rStyle w:val="pron"/>
+        </w:rPr>
+        <w:t>/</w:t>
+      </w:r>
+      <w:r>
+        <w:rPr>
+          <w:rStyle w:val="ipa"/>
+          <w:rFonts w:ascii="MS Gothic" w:eastAsia="MS Gothic" w:hAnsi="MS Gothic" w:cs="MS Gothic" w:hint="eastAsia"/>
+        </w:rPr>
+        <w:t>ˈʒɒ</w:t>
+      </w:r>
+      <w:r>
+        <w:rPr>
+          <w:rStyle w:val="ipa"/>
+        </w:rPr>
+        <w:t>n.r</w:t>
+      </w:r>
+      <w:r>
+        <w:rPr>
+          <w:rStyle w:val="ipa"/>
+          <w:rFonts w:ascii="MS Gothic" w:eastAsia="MS Gothic" w:hAnsi="MS Gothic" w:cs="MS Gothic" w:hint="eastAsia"/>
+        </w:rPr>
+        <w:t>ə</w:t>
+      </w:r>
+      <w:r>
+        <w:rPr>
+          <w:rStyle w:val="pron"/>
+        </w:rPr>
+        <w:t>/</w:t>
+      </w:r>
+      <w:r>
+        <w:rPr>
+          <w:rStyle w:val="pron"/>
+        </w:rPr>
+        <w:t xml:space="preserve"> [n. C.] a particular type of literature, music, art, film, etc that you can recognise because of it special features.</w:t>
+      </w:r>
+      <w:r>
+        <w:rPr>
+          <w:rStyle w:val="pron"/>
+        </w:rPr>
+        <w:br/>
+        <w:t>e.g. His films covers wide range of subjects and genres.</w:t>
+      </w:r>
+    </w:p>
+    <w:p>
+      <w:pPr>
+        <w:jc w:val="left"/>
+        <w:rPr>
+          <w:rStyle w:val="pron"/>
+          <w:rFonts w:ascii="Arial" w:hAnsi="Arial" w:cs="Arial"/>
+        </w:rPr>
+      </w:pPr>
+      <w:r>
+        <w:rPr>
+          <w:rStyle w:val="pron"/>
+          <w:b/>
+          <w:bCs/>
+        </w:rPr>
+        <w:t xml:space="preserve">anticipate </w:t>
+      </w:r>
+      <w:r>
+        <w:rPr>
+          <w:rStyle w:val="pron"/>
+        </w:rPr>
+        <w:t>[vt.]</w:t>
+      </w:r>
+      <w:r>
+        <w:rPr>
+          <w:rStyle w:val="pron"/>
+        </w:rPr>
+        <w:t xml:space="preserve"> </w:t>
+      </w:r>
+      <w:r>
+        <w:rPr>
+          <w:rStyle w:val="pron"/>
+        </w:rPr>
+        <w:br/>
+        <w:t xml:space="preserve">1. </w:t>
+      </w:r>
+      <w:r>
+        <w:rPr>
+          <w:rStyle w:val="pron"/>
+        </w:rPr>
+        <w:t>to expect something.</w:t>
+      </w:r>
+      <w:r>
+        <w:rPr>
+          <w:rStyle w:val="pron"/>
+        </w:rPr>
+        <w:br/>
+        <w:t>We don’t anticipate any major problems.</w:t>
+      </w:r>
+      <w:r>
+        <w:rPr>
+          <w:rStyle w:val="pron"/>
+        </w:rPr>
+        <w:br/>
+        <w:t>2. to see what might be happen in the future and take action to prepare for it.</w:t>
+      </w:r>
+      <w:r>
+        <w:rPr>
+          <w:rStyle w:val="pron"/>
+        </w:rPr>
+        <w:br/>
+        <w:t>We need someone who can anticipate and respond to changes in fashion industry.</w:t>
+      </w:r>
+    </w:p>
+    <w:p>
+      <w:pPr>
+        <w:jc w:val="left"/>
+        <w:rPr>
+          <w:rStyle w:val="pron"/>
+          <w:rFonts w:ascii="Arial" w:hAnsi="Arial" w:cs="Arial"/>
+        </w:rPr>
+      </w:pPr>
+      <w:r>
+        <w:rPr>
+          <w:rStyle w:val="pron"/>
+          <w:rFonts w:ascii="Arial" w:hAnsi="Arial" w:cs="Arial"/>
+          <w:b/>
+          <w:bCs/>
+        </w:rPr>
+        <w:t xml:space="preserve">credit </w:t>
+      </w:r>
+      <w:r>
+        <w:rPr>
+          <w:rStyle w:val="pron"/>
+          <w:rFonts w:ascii="Arial" w:hAnsi="Arial" w:cs="Arial"/>
+        </w:rPr>
+        <w:br/>
+        <w:t xml:space="preserve">1. </w:t>
+      </w:r>
+      <w:r>
+        <w:rPr>
+          <w:rStyle w:val="pron"/>
+          <w:rFonts w:ascii="Arial" w:hAnsi="Arial" w:cs="Arial"/>
+        </w:rPr>
+        <w:t xml:space="preserve">[n. U.] </w:t>
+      </w:r>
+      <w:r>
+        <w:rPr>
+          <w:rStyle w:val="pron"/>
+          <w:rFonts w:ascii="Arial" w:hAnsi="Arial" w:cs="Arial"/>
+        </w:rPr>
+        <w:t xml:space="preserve">a loan </w:t>
+      </w:r>
+      <w:r>
+        <w:rPr>
+          <w:rStyle w:val="pron"/>
+          <w:rFonts w:ascii="Arial" w:hAnsi="Arial" w:cs="Arial"/>
+        </w:rPr>
+        <w:br/>
+        <w:t>2. [C. usually plural] the act of mentioning someone who work on a project such as a film or a TV programme.</w:t>
+      </w:r>
+      <w:r>
+        <w:rPr>
+          <w:rStyle w:val="pron"/>
+          <w:rFonts w:ascii="Arial" w:hAnsi="Arial" w:cs="Arial"/>
+        </w:rPr>
+        <w:br/>
+        <w:t>e.g. The credits seemed to last as long as the movie.</w:t>
       </w:r>
     </w:p>
     <w:sectPr>

</xml_diff>

<commit_message>
rename to Categories of Collocations and Words
</commit_message>
<xml_diff>
--- a/Words/New Words and Collocations.docx
+++ b/Words/New Words and Collocations.docx
@@ -10467,6 +10467,54 @@
         </w:rPr>
         <w:br/>
         <w:t>I am a complete a novice at skiing.</w:t>
+      </w:r>
+    </w:p>
+    <w:p>
+      <w:pPr>
+        <w:jc w:val="left"/>
+        <w:rPr>
+          <w:rStyle w:val="pron"/>
+          <w:rFonts w:ascii="Arial" w:hAnsi="Arial" w:cs="Arial"/>
+        </w:rPr>
+      </w:pPr>
+      <w:r>
+        <w:rPr>
+          <w:rStyle w:val="pron"/>
+          <w:rFonts w:ascii="Arial" w:hAnsi="Arial" w:cs="Arial"/>
+          <w:b/>
+          <w:bCs/>
+        </w:rPr>
+        <w:t>seeming</w:t>
+      </w:r>
+      <w:r>
+        <w:rPr>
+          <w:rStyle w:val="pron"/>
+          <w:rFonts w:ascii="Arial" w:hAnsi="Arial" w:cs="Arial"/>
+        </w:rPr>
+        <w:t xml:space="preserve"> [adj.] appearing to be something that my not be true.</w:t>
+      </w:r>
+      <w:r>
+        <w:rPr>
+          <w:rStyle w:val="pron"/>
+          <w:rFonts w:ascii="Arial" w:hAnsi="Arial" w:cs="Arial"/>
+        </w:rPr>
+        <w:br/>
+      </w:r>
+      <w:r>
+        <w:rPr>
+          <w:rStyle w:val="pron"/>
+          <w:rFonts w:ascii="Arial" w:hAnsi="Arial" w:cs="Arial"/>
+          <w:b/>
+          <w:bCs/>
+        </w:rPr>
+        <w:t>seemingly</w:t>
+      </w:r>
+      <w:r>
+        <w:rPr>
+          <w:rStyle w:val="pron"/>
+          <w:rFonts w:ascii="Arial" w:hAnsi="Arial" w:cs="Arial"/>
+        </w:rPr>
+        <w:t xml:space="preserve"> [adv.]</w:t>
       </w:r>
     </w:p>
     <w:sectPr>

</xml_diff>

<commit_message>
update words and sentences
</commit_message>
<xml_diff>
--- a/Words/New Words and Collocations.docx
+++ b/Words/New Words and Collocations.docx
@@ -18299,7 +18299,6 @@
         <w:jc w:val="left"/>
         <w:rPr>
           <w:rStyle w:val="pron"/>
-          <w:rFonts w:hint="eastAsia"/>
         </w:rPr>
       </w:pPr>
       <w:r>
@@ -18397,37 +18396,49 @@
         <w:jc w:val="left"/>
         <w:rPr>
           <w:rStyle w:val="pron"/>
+        </w:rPr>
+      </w:pPr>
+      <w:r>
+        <w:rPr>
+          <w:rStyle w:val="pron"/>
           <w:rFonts w:hint="eastAsia"/>
-        </w:rPr>
-      </w:pPr>
+          <w:b/>
+          <w:bCs/>
+        </w:rPr>
+        <w:t>cede</w:t>
+      </w:r>
+      <w:r>
+        <w:rPr>
+          <w:rStyle w:val="pron"/>
+        </w:rPr>
+        <w:br/>
+      </w:r>
       <w:r>
         <w:rPr>
           <w:rStyle w:val="pron"/>
           <w:rFonts w:hint="eastAsia"/>
-          <w:b/>
-          <w:bCs/>
-        </w:rPr>
-        <w:t>cede</w:t>
-      </w:r>
-      <w:r>
-        <w:rPr>
-          <w:rStyle w:val="pron"/>
-        </w:rPr>
-        <w:br/>
+        </w:rPr>
+        <w:t xml:space="preserve">[vt.] </w:t>
       </w:r>
       <w:r>
         <w:rPr>
           <w:rStyle w:val="pron"/>
           <w:rFonts w:hint="eastAsia"/>
         </w:rPr>
-        <w:t xml:space="preserve">[vt.] </w:t>
+        <w:t>to give sb control of sth or give them power, a right, etc. especially unwillingly</w:t>
+      </w:r>
+      <w:r>
+        <w:rPr>
+          <w:rStyle w:val="pron"/>
+        </w:rPr>
+        <w:br/>
       </w:r>
       <w:r>
         <w:rPr>
           <w:rStyle w:val="pron"/>
           <w:rFonts w:hint="eastAsia"/>
         </w:rPr>
-        <w:t>to give sb control of sth or give them power, a right, etc. especially unwillingly</w:t>
+        <w:t>Cube was ceded by Spain to the US in 1898.</w:t>
       </w:r>
       <w:r>
         <w:rPr>
@@ -18439,14 +18450,10 @@
         <w:rPr>
           <w:rStyle w:val="pron"/>
           <w:rFonts w:hint="eastAsia"/>
-        </w:rPr>
-        <w:t>Cube was ceded by Spain to the US in 1898.</w:t>
-      </w:r>
-      <w:r>
-        <w:rPr>
-          <w:rStyle w:val="pron"/>
-        </w:rPr>
-        <w:br/>
+          <w:b/>
+          <w:bCs/>
+        </w:rPr>
+        <w:t>cession</w:t>
       </w:r>
       <w:r>
         <w:rPr>
@@ -18455,108 +18462,443 @@
           <w:b/>
           <w:bCs/>
         </w:rPr>
-        <w:t>cession</w:t>
+        <w:t xml:space="preserve"> </w:t>
       </w:r>
       <w:r>
         <w:rPr>
           <w:rStyle w:val="pron"/>
           <w:rFonts w:hint="eastAsia"/>
-          <w:b/>
-          <w:bCs/>
+        </w:rPr>
+        <w:t>[n.]</w:t>
+      </w:r>
+    </w:p>
+    <w:p>
+      <w:pPr>
+        <w:jc w:val="left"/>
+        <w:rPr>
+          <w:rStyle w:val="pron"/>
+        </w:rPr>
+      </w:pPr>
+      <w:r>
+        <w:rPr>
+          <w:rStyle w:val="pron"/>
+          <w:rFonts w:hint="eastAsia"/>
+          <w:b/>
+          <w:bCs/>
+        </w:rPr>
+        <w:t>ergonomics</w:t>
+      </w:r>
+      <w:r>
+        <w:rPr>
+          <w:rStyle w:val="pron"/>
+          <w:b/>
+          <w:bCs/>
+        </w:rPr>
+        <w:br/>
+      </w:r>
+      <w:r>
+        <w:rPr>
+          <w:rStyle w:val="pron"/>
+          <w:rFonts w:hint="eastAsia"/>
+        </w:rPr>
+        <w:t>[U.] the study of working conditioins, especially the design</w:t>
+      </w:r>
+      <w:r>
+        <w:rPr>
+          <w:rStyle w:val="pron"/>
+          <w:rFonts w:hint="eastAsia"/>
+        </w:rPr>
+        <w:t xml:space="preserve"> of equipment and furniture, in order to help people work more efficiently.</w:t>
+      </w:r>
+      <w:r>
+        <w:rPr>
+          <w:rStyle w:val="pron"/>
+        </w:rPr>
+        <w:br/>
+      </w:r>
+      <w:r>
+        <w:rPr>
+          <w:rStyle w:val="pron"/>
+          <w:rFonts w:hint="eastAsia"/>
+          <w:b/>
+          <w:bCs/>
+        </w:rPr>
+        <w:t>ergonomic</w:t>
+      </w:r>
+      <w:r>
+        <w:rPr>
+          <w:rStyle w:val="pron"/>
+          <w:rFonts w:hint="eastAsia"/>
+        </w:rPr>
+        <w:t xml:space="preserve"> [adj.]</w:t>
+      </w:r>
+      <w:r>
+        <w:rPr>
+          <w:rStyle w:val="pron"/>
+        </w:rPr>
+        <w:br/>
+      </w:r>
+      <w:r>
+        <w:rPr>
+          <w:rStyle w:val="pron"/>
+          <w:rFonts w:hint="eastAsia"/>
+        </w:rPr>
+        <w:t>ergonomic design</w:t>
+      </w:r>
+    </w:p>
+    <w:p>
+      <w:pPr>
+        <w:jc w:val="left"/>
+        <w:rPr>
+          <w:rStyle w:val="pron"/>
+        </w:rPr>
+      </w:pPr>
+      <w:r>
+        <w:rPr>
+          <w:rStyle w:val="pron"/>
+          <w:rFonts w:hint="eastAsia"/>
+          <w:b/>
+          <w:bCs/>
+        </w:rPr>
+        <w:t>beneficiary</w:t>
+      </w:r>
+      <w:r>
+        <w:rPr>
+          <w:rStyle w:val="pron"/>
+        </w:rPr>
+        <w:br/>
+      </w:r>
+      <w:r>
+        <w:rPr>
+          <w:rStyle w:val="pron"/>
+          <w:rFonts w:hint="eastAsia"/>
+        </w:rPr>
+        <w:t xml:space="preserve">1. </w:t>
+      </w:r>
+      <w:r>
+        <w:rPr>
+          <w:rStyle w:val="pron"/>
+          <w:rFonts w:hint="eastAsia"/>
+        </w:rPr>
+        <w:t>[n.C.] a person who gains as a result of sth. (</w:t>
+      </w:r>
+      <w:r>
+        <w:rPr>
+          <w:rStyle w:val="pron"/>
+          <w:rFonts w:hint="eastAsia"/>
+          <w:b/>
+          <w:bCs/>
+        </w:rPr>
+        <w:t>beneficiary of something</w:t>
+      </w:r>
+      <w:r>
+        <w:rPr>
+          <w:rStyle w:val="pron"/>
+          <w:rFonts w:hint="eastAsia"/>
+        </w:rPr>
+        <w:t>)</w:t>
+      </w:r>
+      <w:r>
+        <w:rPr>
+          <w:rStyle w:val="pron"/>
+        </w:rPr>
+        <w:br/>
+      </w:r>
+      <w:r>
+        <w:rPr>
+          <w:rStyle w:val="pron"/>
+          <w:rFonts w:hint="eastAsia"/>
+        </w:rPr>
+        <w:t>Who will be the main beneficiary of the cuts in income tax?</w:t>
+      </w:r>
+      <w:r>
+        <w:rPr>
+          <w:rStyle w:val="pron"/>
+        </w:rPr>
+        <w:br/>
+      </w:r>
+      <w:r>
+        <w:rPr>
+          <w:rStyle w:val="pron"/>
+          <w:rFonts w:hint="eastAsia"/>
+        </w:rPr>
+        <w:t>2. [n.C.] a person who who receives money or property when sb dies.</w:t>
+      </w:r>
+      <w:r>
+        <w:rPr>
+          <w:rStyle w:val="pron"/>
+          <w:rFonts w:hint="eastAsia"/>
+        </w:rPr>
+        <w:t xml:space="preserve"> (</w:t>
+      </w:r>
+      <w:r>
+        <w:rPr>
+          <w:rStyle w:val="pron"/>
+          <w:b/>
+          <w:bCs/>
+        </w:rPr>
+        <w:t>…</w:t>
+      </w:r>
+      <w:r>
+        <w:rPr>
+          <w:rStyle w:val="pron"/>
+          <w:rFonts w:hint="eastAsia"/>
+          <w:b/>
+          <w:bCs/>
+        </w:rPr>
+        <w:t xml:space="preserve"> of something</w:t>
+      </w:r>
+      <w:r>
+        <w:rPr>
+          <w:rStyle w:val="pron"/>
+          <w:rFonts w:hint="eastAsia"/>
+        </w:rPr>
+        <w:t>)</w:t>
+      </w:r>
+      <w:r>
+        <w:rPr>
+          <w:rStyle w:val="pron"/>
+        </w:rPr>
+        <w:br/>
+      </w:r>
+      <w:r>
+        <w:rPr>
+          <w:rStyle w:val="pron"/>
+          <w:rFonts w:hint="eastAsia"/>
+        </w:rPr>
+        <w:t>She was the sole beneficiary of her father</w:t>
+      </w:r>
+      <w:r>
+        <w:rPr>
+          <w:rStyle w:val="pron"/>
+        </w:rPr>
+        <w:t>’</w:t>
+      </w:r>
+      <w:r>
+        <w:rPr>
+          <w:rStyle w:val="pron"/>
+          <w:rFonts w:hint="eastAsia"/>
+        </w:rPr>
+        <w:t>s will.</w:t>
+      </w:r>
+    </w:p>
+    <w:p>
+      <w:pPr>
+        <w:jc w:val="left"/>
+        <w:rPr>
+          <w:rStyle w:val="pron"/>
+        </w:rPr>
+      </w:pPr>
+      <w:r>
+        <w:rPr>
+          <w:rStyle w:val="pron"/>
+          <w:rFonts w:hint="eastAsia"/>
+          <w:b/>
+          <w:bCs/>
+        </w:rPr>
+        <w:t>consensus</w:t>
+      </w:r>
+      <w:r>
+        <w:rPr>
+          <w:rStyle w:val="pron"/>
+        </w:rPr>
+        <w:br/>
+      </w:r>
+      <w:r>
+        <w:rPr>
+          <w:rStyle w:val="pron"/>
+          <w:rFonts w:hint="eastAsia"/>
+        </w:rPr>
+        <w:t>[C.U.] an opinion that all memgers of a group agree with.</w:t>
+      </w:r>
+      <w:r>
+        <w:rPr>
+          <w:rStyle w:val="pron"/>
+        </w:rPr>
+        <w:br/>
+      </w:r>
+      <w:r>
+        <w:rPr>
+          <w:rStyle w:val="pron"/>
+          <w:rFonts w:hint="eastAsia"/>
+        </w:rPr>
+        <w:t>There is a growing consensus of opinion on this issue.</w:t>
+      </w:r>
+    </w:p>
+    <w:p>
+      <w:pPr>
+        <w:jc w:val="left"/>
+        <w:rPr>
+          <w:rStyle w:val="pron"/>
+        </w:rPr>
+      </w:pPr>
+      <w:r>
+        <w:rPr>
+          <w:rStyle w:val="pron"/>
+          <w:rFonts w:hint="eastAsia"/>
+          <w:b/>
+          <w:bCs/>
+        </w:rPr>
+        <w:t>quarter</w:t>
+      </w:r>
+      <w:r>
+        <w:rPr>
+          <w:rStyle w:val="pron"/>
+        </w:rPr>
+        <w:br/>
+      </w:r>
+      <w:r>
+        <w:rPr>
+          <w:rStyle w:val="pron"/>
+          <w:rFonts w:hint="eastAsia"/>
+        </w:rPr>
+        <w:t>[C.] rooms that are provide for soldiers, servatns, etc. to live in</w:t>
+      </w:r>
+      <w:r>
+        <w:rPr>
+          <w:rStyle w:val="pron"/>
+        </w:rPr>
+        <w:br/>
+      </w:r>
+      <w:r>
+        <w:rPr>
+          <w:rStyle w:val="pron"/>
+          <w:rFonts w:hint="eastAsia"/>
+        </w:rPr>
+        <w:t>We were moved to more comfortable living quarters.</w:t>
+      </w:r>
+    </w:p>
+    <w:p>
+      <w:pPr>
+        <w:jc w:val="left"/>
+        <w:rPr>
+          <w:rStyle w:val="pron"/>
+          <w:lang w:val="de-DE"/>
+        </w:rPr>
+      </w:pPr>
+      <w:r>
+        <w:rPr>
+          <w:rStyle w:val="pron"/>
+          <w:rFonts w:hint="eastAsia"/>
+          <w:b/>
+          <w:bCs/>
+          <w:lang w:val="de-DE"/>
+        </w:rPr>
+        <w:t>elite</w:t>
+      </w:r>
+      <w:r>
+        <w:rPr>
+          <w:rStyle w:val="pron"/>
+          <w:rFonts w:hint="eastAsia"/>
+          <w:lang w:val="de-DE"/>
+        </w:rPr>
+        <w:t xml:space="preserve"> /</w:t>
+      </w:r>
+      <w:r>
+        <w:rPr>
+          <w:rStyle w:val="pron"/>
+          <w:rFonts w:ascii="GWIPA" w:hAnsi="GWIPA" w:hint="eastAsia"/>
+        </w:rPr>
+        <w:t>eI'li:t</w:t>
+      </w:r>
+      <w:r>
+        <w:rPr>
+          <w:rStyle w:val="pron"/>
+          <w:rFonts w:hint="eastAsia"/>
+          <w:lang w:val="de-DE"/>
+        </w:rPr>
+        <w:t>/</w:t>
+      </w:r>
+      <w:r>
+        <w:rPr>
+          <w:rStyle w:val="pron"/>
+          <w:lang w:val="de-DE"/>
+        </w:rPr>
+        <w:br/>
+      </w:r>
+      <w:r>
+        <w:rPr>
+          <w:rStyle w:val="pron"/>
+          <w:rFonts w:hint="eastAsia"/>
+          <w:lang w:val="de-DE"/>
+        </w:rPr>
+        <w:t>[n.C.]</w:t>
+      </w:r>
+      <w:r>
+        <w:rPr>
+          <w:rStyle w:val="pron"/>
+          <w:rFonts w:hint="eastAsia"/>
+          <w:lang w:val="de-DE"/>
         </w:rPr>
         <w:t xml:space="preserve"> </w:t>
       </w:r>
       <w:r>
         <w:rPr>
           <w:rStyle w:val="pron"/>
+          <w:lang w:val="de-DE"/>
+        </w:rPr>
+        <w:br/>
+      </w:r>
+      <w:r>
+        <w:rPr>
+          <w:rStyle w:val="pron"/>
           <w:rFonts w:hint="eastAsia"/>
-        </w:rPr>
-        <w:t>[n.]</w:t>
-      </w:r>
-    </w:p>
-    <w:p>
-      <w:pPr>
-        <w:jc w:val="left"/>
+          <w:b/>
+          <w:bCs/>
+          <w:lang w:val="de-DE"/>
+        </w:rPr>
+        <w:t>elitist</w:t>
+      </w:r>
+      <w:r>
+        <w:rPr>
+          <w:rStyle w:val="pron"/>
+          <w:lang w:val="de-DE"/>
+        </w:rPr>
+        <w:br/>
+      </w:r>
+      <w:r>
         <w:rPr>
           <w:rStyle w:val="pron"/>
           <w:rFonts w:hint="eastAsia"/>
-        </w:rPr>
-      </w:pPr>
-      <w:r>
+          <w:lang w:val="de-DE"/>
+        </w:rPr>
+        <w:t>[adj.]</w:t>
+      </w:r>
+    </w:p>
+    <w:p>
+      <w:pPr>
+        <w:jc w:val="left"/>
         <w:rPr>
           <w:rStyle w:val="pron"/>
           <w:rFonts w:hint="eastAsia"/>
-          <w:b/>
-          <w:bCs/>
-        </w:rPr>
-        <w:t>ergonomics</w:t>
-      </w:r>
-      <w:r>
-        <w:rPr>
-          <w:rStyle w:val="pron"/>
-          <w:b/>
-          <w:bCs/>
-        </w:rPr>
-        <w:br/>
-      </w:r>
+          <w:lang w:val="de-DE"/>
+        </w:rPr>
+      </w:pPr>
       <w:r>
         <w:rPr>
           <w:rStyle w:val="pron"/>
           <w:rFonts w:hint="eastAsia"/>
-        </w:rPr>
-        <w:t>[U.] the study of working conditioins, especially the design</w:t>
+          <w:b/>
+          <w:bCs/>
+          <w:lang w:val="de-DE"/>
+        </w:rPr>
+        <w:t>largish</w:t>
+      </w:r>
+      <w:r>
+        <w:rPr>
+          <w:rStyle w:val="pron"/>
+          <w:lang w:val="de-DE"/>
+        </w:rPr>
+        <w:br/>
       </w:r>
       <w:r>
         <w:rPr>
           <w:rStyle w:val="pron"/>
           <w:rFonts w:hint="eastAsia"/>
-        </w:rPr>
-        <w:t xml:space="preserve"> of equipment and furniture, in order to help people work more efficiently.</w:t>
-      </w:r>
-      <w:r>
-        <w:rPr>
-          <w:rStyle w:val="pron"/>
-        </w:rPr>
-        <w:br/>
-      </w:r>
-      <w:r>
-        <w:rPr>
-          <w:rStyle w:val="pron"/>
-          <w:rFonts w:hint="eastAsia"/>
-          <w:b/>
-          <w:bCs/>
-        </w:rPr>
-        <w:t>ergonomic</w:t>
-      </w:r>
-      <w:r>
-        <w:rPr>
-          <w:rStyle w:val="pron"/>
-          <w:rFonts w:hint="eastAsia"/>
-        </w:rPr>
-        <w:t xml:space="preserve"> [adj.]</w:t>
-      </w:r>
-      <w:r>
-        <w:rPr>
-          <w:rStyle w:val="pron"/>
-        </w:rPr>
-        <w:br/>
-      </w:r>
-      <w:r>
-        <w:rPr>
-          <w:rStyle w:val="pron"/>
-          <w:rFonts w:hint="eastAsia"/>
-        </w:rPr>
-        <w:t>ergonomic design</w:t>
-      </w:r>
-    </w:p>
-    <w:p>
-      <w:pPr>
-        <w:jc w:val="left"/>
-        <w:rPr>
-          <w:rStyle w:val="pron"/>
-          <w:rFonts w:hint="eastAsia"/>
-        </w:rPr>
-      </w:pPr>
+          <w:lang w:val="de-DE"/>
+        </w:rPr>
+        <w:t>[adj.] fairly large</w:t>
+      </w:r>
     </w:p>
     <w:sectPr>
       <w:pgSz w:w="11906" w:h="16838"/>

</xml_diff>

<commit_message>
review an IELTS essay and add new words
</commit_message>
<xml_diff>
--- a/Words/New Words and Collocations.docx
+++ b/Words/New Words and Collocations.docx
@@ -545,8 +545,6 @@
       <w:pPr>
         <w:jc w:val="left"/>
         <w:rPr>
-          <w:b/>
-          <w:bCs/>
           <w:sz w:val="24"/>
           <w:szCs w:val="24"/>
         </w:rPr>
@@ -560,45 +558,44 @@
         </w:rPr>
         <w:t xml:space="preserve">overlap </w:t>
       </w:r>
-    </w:p>
-    <w:p>
-      <w:pPr>
-        <w:jc w:val="left"/>
-        <w:rPr>
+      <w:r>
+        <w:rPr>
+          <w:b/>
+          <w:bCs/>
           <w:sz w:val="24"/>
           <w:szCs w:val="24"/>
         </w:rPr>
-      </w:pPr>
-      <w:r>
-        <w:rPr>
+        <w:br/>
+      </w:r>
+      <w:r>
+        <w:rPr>
+          <w:rFonts w:hint="eastAsia"/>
           <w:sz w:val="24"/>
           <w:szCs w:val="24"/>
         </w:rPr>
-        <w:t xml:space="preserve">[n.]  1. a shared area of interest, knowledge, responsibility, etc. </w:t>
-      </w:r>
-      <w:r>
-        <w:rPr>
-          <w:rFonts w:hint="eastAsia"/>
+        <w:t xml:space="preserve">1. </w:t>
+      </w:r>
+      <w:r>
+        <w:rPr>
           <w:sz w:val="24"/>
           <w:szCs w:val="24"/>
         </w:rPr>
-        <w:t>重叠之处</w:t>
-      </w:r>
-    </w:p>
-    <w:p>
-      <w:pPr>
-        <w:jc w:val="left"/>
+        <w:t>[n.] a shared area of interest, knowledge, responsibility, etc.</w:t>
+      </w:r>
+      <w:r>
         <w:rPr>
           <w:sz w:val="24"/>
           <w:szCs w:val="24"/>
         </w:rPr>
-      </w:pPr>
-      <w:r>
-        <w:rPr>
+        <w:br/>
+      </w:r>
+      <w:r>
+        <w:rPr>
+          <w:rFonts w:hint="eastAsia"/>
           <w:sz w:val="24"/>
           <w:szCs w:val="24"/>
         </w:rPr>
-        <w:t xml:space="preserve">       2. </w:t>
+        <w:t xml:space="preserve">2. [n.] </w:t>
       </w:r>
       <w:r>
         <w:rPr>
@@ -613,15 +610,14 @@
           <w:sz w:val="24"/>
           <w:szCs w:val="24"/>
         </w:rPr>
-        <w:t xml:space="preserve"> period of time in which two events or activities happen together. </w:t>
-      </w:r>
-      <w:r>
-        <w:rPr>
-          <w:rFonts w:hint="eastAsia"/>
+        <w:t xml:space="preserve"> period of time in which two events or activities happen together</w:t>
+      </w:r>
+      <w:r>
+        <w:rPr>
           <w:sz w:val="24"/>
           <w:szCs w:val="24"/>
         </w:rPr>
-        <w:t xml:space="preserve">交接期 。 </w:t>
+        <w:br/>
       </w:r>
       <w:r>
         <w:rPr>
@@ -1260,6 +1256,7 @@
           <w:b/>
           <w:bCs/>
         </w:rPr>
+        <w:lastRenderedPageBreak/>
         <w:t>evasion</w:t>
       </w:r>
       <w:r>
@@ -2193,46 +2190,51 @@
           <w:b/>
           <w:bCs/>
         </w:rPr>
+        <w:t>squash</w:t>
+      </w:r>
+      <w:r>
+        <w:rPr>
+          <w:rStyle w:val="pron"/>
+          <w:rFonts w:ascii="Arial" w:hAnsi="Arial" w:cs="Arial"/>
+        </w:rPr>
+        <w:t xml:space="preserve"> </w:t>
+      </w:r>
+      <w:r>
+        <w:rPr>
+          <w:rStyle w:val="pron"/>
+        </w:rPr>
+        <w:t>/</w:t>
+      </w:r>
+      <w:r>
+        <w:rPr>
+          <w:rStyle w:val="ipa"/>
+        </w:rPr>
+        <w:t>skw</w:t>
+      </w:r>
+      <w:r>
+        <w:rPr>
+          <w:rStyle w:val="ipa"/>
+          <w:rFonts w:ascii="MS Gothic" w:eastAsia="MS Gothic" w:hAnsi="MS Gothic" w:cs="MS Gothic" w:hint="eastAsia"/>
+        </w:rPr>
+        <w:t>ɒʃ</w:t>
+      </w:r>
+      <w:r>
+        <w:rPr>
+          <w:rStyle w:val="pron"/>
+        </w:rPr>
+        <w:t xml:space="preserve">/ [vt.] to stop sth. from continuing. </w:t>
+      </w:r>
+      <w:r>
+        <w:rPr>
+          <w:rStyle w:val="pron"/>
+        </w:rPr>
+        <w:br/>
+      </w:r>
+      <w:r>
+        <w:rPr>
+          <w:rStyle w:val="pron"/>
+        </w:rPr>
         <w:lastRenderedPageBreak/>
-        <w:t>squash</w:t>
-      </w:r>
-      <w:r>
-        <w:rPr>
-          <w:rStyle w:val="pron"/>
-          <w:rFonts w:ascii="Arial" w:hAnsi="Arial" w:cs="Arial"/>
-        </w:rPr>
-        <w:t xml:space="preserve"> </w:t>
-      </w:r>
-      <w:r>
-        <w:rPr>
-          <w:rStyle w:val="pron"/>
-        </w:rPr>
-        <w:t>/</w:t>
-      </w:r>
-      <w:r>
-        <w:rPr>
-          <w:rStyle w:val="ipa"/>
-        </w:rPr>
-        <w:t>skw</w:t>
-      </w:r>
-      <w:r>
-        <w:rPr>
-          <w:rStyle w:val="ipa"/>
-          <w:rFonts w:ascii="MS Gothic" w:eastAsia="MS Gothic" w:hAnsi="MS Gothic" w:cs="MS Gothic" w:hint="eastAsia"/>
-        </w:rPr>
-        <w:t>ɒʃ</w:t>
-      </w:r>
-      <w:r>
-        <w:rPr>
-          <w:rStyle w:val="pron"/>
-        </w:rPr>
-        <w:t xml:space="preserve">/ [vt.] to stop sth. from continuing. </w:t>
-      </w:r>
-      <w:r>
-        <w:rPr>
-          <w:rStyle w:val="pron"/>
-        </w:rPr>
-        <w:br/>
         <w:t>e.g. to squash a plan / an idea</w:t>
       </w:r>
     </w:p>
@@ -3566,59 +3568,53 @@
           <w:rFonts w:ascii="Arial" w:hAnsi="Arial" w:cs="Arial"/>
         </w:rPr>
         <w:br/>
-      </w:r>
-      <w:r>
-        <w:rPr>
-          <w:rStyle w:val="pron"/>
-          <w:rFonts w:ascii="Arial" w:hAnsi="Arial" w:cs="Arial"/>
+        <w:t xml:space="preserve">    </w:t>
+      </w:r>
+      <w:r>
+        <w:rPr>
+          <w:rStyle w:val="pron"/>
+          <w:rFonts w:ascii="Arial" w:hAnsi="Arial" w:cs="Arial" w:hint="eastAsia"/>
+        </w:rPr>
+        <w:t>明显的；赤裸裸的</w:t>
+      </w:r>
+      <w:r>
+        <w:rPr>
+          <w:rStyle w:val="pron"/>
+          <w:rFonts w:ascii="Arial" w:hAnsi="Arial" w:cs="Arial"/>
+        </w:rPr>
+        <w:br/>
+      </w:r>
+      <w:r>
+        <w:rPr>
+          <w:rStyle w:val="pron"/>
+          <w:rFonts w:ascii="Arial" w:hAnsi="Arial" w:cs="Arial" w:hint="eastAsia"/>
+        </w:rPr>
+        <w:t>I</w:t>
+      </w:r>
+      <w:r>
+        <w:rPr>
+          <w:rStyle w:val="pron"/>
+          <w:rFonts w:ascii="Arial" w:hAnsi="Arial" w:cs="Arial"/>
+        </w:rPr>
+        <w:t>t was a patent lie.</w:t>
+      </w:r>
+    </w:p>
+    <w:p>
+      <w:pPr>
+        <w:jc w:val="left"/>
+        <w:rPr>
+          <w:rStyle w:val="pron"/>
+          <w:rFonts w:ascii="Arial" w:hAnsi="Arial" w:cs="Arial"/>
+        </w:rPr>
+      </w:pPr>
+      <w:r>
+        <w:rPr>
+          <w:rStyle w:val="pron"/>
+          <w:rFonts w:ascii="Arial" w:hAnsi="Arial" w:cs="Arial"/>
+          <w:b/>
+          <w:bCs/>
         </w:rPr>
         <w:lastRenderedPageBreak/>
-        <w:t xml:space="preserve">    </w:t>
-      </w:r>
-      <w:r>
-        <w:rPr>
-          <w:rStyle w:val="pron"/>
-          <w:rFonts w:ascii="Arial" w:hAnsi="Arial" w:cs="Arial" w:hint="eastAsia"/>
-        </w:rPr>
-        <w:t>明显的；赤裸裸的</w:t>
-      </w:r>
-      <w:r>
-        <w:rPr>
-          <w:rStyle w:val="pron"/>
-          <w:rFonts w:ascii="Arial" w:hAnsi="Arial" w:cs="Arial"/>
-        </w:rPr>
-        <w:br/>
-      </w:r>
-      <w:r>
-        <w:rPr>
-          <w:rStyle w:val="pron"/>
-          <w:rFonts w:ascii="Arial" w:hAnsi="Arial" w:cs="Arial" w:hint="eastAsia"/>
-        </w:rPr>
-        <w:t>I</w:t>
-      </w:r>
-      <w:r>
-        <w:rPr>
-          <w:rStyle w:val="pron"/>
-          <w:rFonts w:ascii="Arial" w:hAnsi="Arial" w:cs="Arial"/>
-        </w:rPr>
-        <w:t>t was a patent lie.</w:t>
-      </w:r>
-    </w:p>
-    <w:p>
-      <w:pPr>
-        <w:jc w:val="left"/>
-        <w:rPr>
-          <w:rStyle w:val="pron"/>
-          <w:rFonts w:ascii="Arial" w:hAnsi="Arial" w:cs="Arial"/>
-        </w:rPr>
-      </w:pPr>
-      <w:r>
-        <w:rPr>
-          <w:rStyle w:val="pron"/>
-          <w:rFonts w:ascii="Arial" w:hAnsi="Arial" w:cs="Arial"/>
-          <w:b/>
-          <w:bCs/>
-        </w:rPr>
         <w:t>patently</w:t>
       </w:r>
       <w:r>
@@ -4878,42 +4874,42 @@
           <w:b/>
           <w:bCs/>
         </w:rPr>
+        <w:t>confiscate</w:t>
+      </w:r>
+      <w:r>
+        <w:rPr>
+          <w:rFonts w:ascii="Arial" w:hAnsi="Arial" w:cs="Arial"/>
+        </w:rPr>
+        <w:t xml:space="preserve"> [vt.] </w:t>
+      </w:r>
+      <w:r>
+        <w:rPr>
+          <w:rFonts w:ascii="Arial" w:hAnsi="Arial" w:cs="Arial" w:hint="eastAsia"/>
+        </w:rPr>
+        <w:t>没收；</w:t>
+      </w:r>
+      <w:r>
+        <w:rPr>
+          <w:rFonts w:ascii="Arial" w:hAnsi="Arial" w:cs="Arial"/>
+        </w:rPr>
+        <w:br/>
+        <w:t>The land was confiscated after war.</w:t>
+      </w:r>
+    </w:p>
+    <w:p>
+      <w:pPr>
+        <w:jc w:val="left"/>
+        <w:rPr>
+          <w:rFonts w:ascii="Arial" w:hAnsi="Arial" w:cs="Arial"/>
+        </w:rPr>
+      </w:pPr>
+      <w:r>
+        <w:rPr>
+          <w:rFonts w:ascii="Arial" w:hAnsi="Arial" w:cs="Arial"/>
+          <w:b/>
+          <w:bCs/>
+        </w:rPr>
         <w:lastRenderedPageBreak/>
-        <w:t>confiscate</w:t>
-      </w:r>
-      <w:r>
-        <w:rPr>
-          <w:rFonts w:ascii="Arial" w:hAnsi="Arial" w:cs="Arial"/>
-        </w:rPr>
-        <w:t xml:space="preserve"> [vt.] </w:t>
-      </w:r>
-      <w:r>
-        <w:rPr>
-          <w:rFonts w:ascii="Arial" w:hAnsi="Arial" w:cs="Arial" w:hint="eastAsia"/>
-        </w:rPr>
-        <w:t>没收；</w:t>
-      </w:r>
-      <w:r>
-        <w:rPr>
-          <w:rFonts w:ascii="Arial" w:hAnsi="Arial" w:cs="Arial"/>
-        </w:rPr>
-        <w:br/>
-        <w:t>The land was confiscated after war.</w:t>
-      </w:r>
-    </w:p>
-    <w:p>
-      <w:pPr>
-        <w:jc w:val="left"/>
-        <w:rPr>
-          <w:rFonts w:ascii="Arial" w:hAnsi="Arial" w:cs="Arial"/>
-        </w:rPr>
-      </w:pPr>
-      <w:r>
-        <w:rPr>
-          <w:rFonts w:ascii="Arial" w:hAnsi="Arial" w:cs="Arial"/>
-          <w:b/>
-          <w:bCs/>
-        </w:rPr>
         <w:t xml:space="preserve">precise &lt; accurate </w:t>
       </w:r>
       <w:r>
@@ -5893,38 +5889,39 @@
           <w:rStyle w:val="pron"/>
         </w:rPr>
         <w:br/>
-      </w:r>
-      <w:r>
-        <w:rPr>
-          <w:rStyle w:val="pron"/>
+        <w:t>We need someone who can anticipate and respond to changes in fashion industry.</w:t>
+      </w:r>
+    </w:p>
+    <w:p>
+      <w:pPr>
+        <w:jc w:val="left"/>
+        <w:rPr>
+          <w:rStyle w:val="pron"/>
+          <w:rFonts w:ascii="Arial" w:hAnsi="Arial" w:cs="Arial"/>
+        </w:rPr>
+      </w:pPr>
+      <w:r>
+        <w:rPr>
+          <w:rStyle w:val="pron"/>
+          <w:rFonts w:ascii="Arial" w:hAnsi="Arial" w:cs="Arial"/>
+          <w:b/>
+          <w:bCs/>
+        </w:rPr>
+        <w:t xml:space="preserve">credit </w:t>
+      </w:r>
+      <w:r>
+        <w:rPr>
+          <w:rStyle w:val="pron"/>
+          <w:rFonts w:ascii="Arial" w:hAnsi="Arial" w:cs="Arial"/>
+        </w:rPr>
+        <w:br/>
+      </w:r>
+      <w:r>
+        <w:rPr>
+          <w:rStyle w:val="pron"/>
+          <w:rFonts w:ascii="Arial" w:hAnsi="Arial" w:cs="Arial"/>
         </w:rPr>
         <w:lastRenderedPageBreak/>
-        <w:t>We need someone who can anticipate and respond to changes in fashion industry.</w:t>
-      </w:r>
-    </w:p>
-    <w:p>
-      <w:pPr>
-        <w:jc w:val="left"/>
-        <w:rPr>
-          <w:rStyle w:val="pron"/>
-          <w:rFonts w:ascii="Arial" w:hAnsi="Arial" w:cs="Arial"/>
-        </w:rPr>
-      </w:pPr>
-      <w:r>
-        <w:rPr>
-          <w:rStyle w:val="pron"/>
-          <w:rFonts w:ascii="Arial" w:hAnsi="Arial" w:cs="Arial"/>
-          <w:b/>
-          <w:bCs/>
-        </w:rPr>
-        <w:t xml:space="preserve">credit </w:t>
-      </w:r>
-      <w:r>
-        <w:rPr>
-          <w:rStyle w:val="pron"/>
-          <w:rFonts w:ascii="Arial" w:hAnsi="Arial" w:cs="Arial"/>
-        </w:rPr>
-        <w:br/>
         <w:t xml:space="preserve">1. [n. U.] a loan </w:t>
       </w:r>
       <w:r>
@@ -6741,7 +6738,6 @@
           <w:b/>
           <w:bCs/>
         </w:rPr>
-        <w:lastRenderedPageBreak/>
         <w:t>Armmageddon</w:t>
       </w:r>
       <w:r>
@@ -6833,6 +6829,12 @@
           <w:rStyle w:val="pron"/>
         </w:rPr>
         <w:br/>
+      </w:r>
+      <w:r>
+        <w:rPr>
+          <w:rStyle w:val="pron"/>
+        </w:rPr>
+        <w:lastRenderedPageBreak/>
         <w:t>e.g. nuclear Armmageddon</w:t>
       </w:r>
     </w:p>
@@ -7863,6 +7865,14 @@
           <w:rFonts w:ascii="Arial" w:hAnsi="Arial" w:cs="Arial"/>
         </w:rPr>
         <w:br/>
+        <w:t xml:space="preserve">[U.] the raising of water animals such as fish for foodl, or growing of plants in water for food. </w:t>
+      </w:r>
+      <w:r>
+        <w:rPr>
+          <w:rStyle w:val="pron"/>
+          <w:rFonts w:ascii="Arial" w:hAnsi="Arial" w:cs="Arial"/>
+        </w:rPr>
+        <w:br/>
       </w:r>
       <w:r>
         <w:rPr>
@@ -7870,14 +7880,6 @@
           <w:rFonts w:ascii="Arial" w:hAnsi="Arial" w:cs="Arial"/>
         </w:rPr>
         <w:lastRenderedPageBreak/>
-        <w:t xml:space="preserve">[U.] the raising of water animals such as fish for foodl, or growing of plants in water for food. </w:t>
-      </w:r>
-      <w:r>
-        <w:rPr>
-          <w:rStyle w:val="pron"/>
-          <w:rFonts w:ascii="Arial" w:hAnsi="Arial" w:cs="Arial"/>
-        </w:rPr>
-        <w:br/>
         <w:t>e.g. Sergeeva is well-traveled and known widely for her aquaculture expertise.</w:t>
       </w:r>
     </w:p>
@@ -8731,22 +8733,28 @@
           <w:b/>
           <w:bCs/>
         </w:rPr>
+        <w:t>imagination</w:t>
+      </w:r>
+      <w:r>
+        <w:rPr>
+          <w:rStyle w:val="pron"/>
+          <w:rFonts w:ascii="Arial" w:hAnsi="Arial" w:cs="Arial"/>
+        </w:rPr>
+        <w:t xml:space="preserve"> [n.U.]</w:t>
+      </w:r>
+      <w:r>
+        <w:rPr>
+          <w:rStyle w:val="pron"/>
+          <w:rFonts w:ascii="Arial" w:hAnsi="Arial" w:cs="Arial"/>
+        </w:rPr>
+        <w:br/>
+      </w:r>
+      <w:r>
+        <w:rPr>
+          <w:rStyle w:val="pron"/>
+          <w:rFonts w:ascii="Arial" w:hAnsi="Arial" w:cs="Arial"/>
+        </w:rPr>
         <w:lastRenderedPageBreak/>
-        <w:t>imagination</w:t>
-      </w:r>
-      <w:r>
-        <w:rPr>
-          <w:rStyle w:val="pron"/>
-          <w:rFonts w:ascii="Arial" w:hAnsi="Arial" w:cs="Arial"/>
-        </w:rPr>
-        <w:t xml:space="preserve"> [n.U.]</w:t>
-      </w:r>
-      <w:r>
-        <w:rPr>
-          <w:rStyle w:val="pron"/>
-          <w:rFonts w:ascii="Arial" w:hAnsi="Arial" w:cs="Arial"/>
-        </w:rPr>
-        <w:br/>
         <w:t>a vivid / fertile imagination</w:t>
       </w:r>
     </w:p>
@@ -9968,6 +9976,7 @@
           <w:rFonts w:ascii="Arial" w:hAnsi="Arial" w:cs="Arial"/>
         </w:rPr>
         <w:br/>
+        <w:t xml:space="preserve">3, [vt.] incline your head, to bend your head forward, especially as a sign of </w:t>
       </w:r>
       <w:r>
         <w:rPr>
@@ -9975,7 +9984,7 @@
           <w:rFonts w:ascii="Arial" w:hAnsi="Arial" w:cs="Arial"/>
         </w:rPr>
         <w:lastRenderedPageBreak/>
-        <w:t>3, [vt.] incline your head, to bend your head forward, especially as a sign of agreement, welcome, etc.</w:t>
+        <w:t>agreement, welcome, etc.</w:t>
       </w:r>
       <w:r>
         <w:rPr>
@@ -11200,31 +11209,25 @@
           <w:rFonts w:ascii="Arial" w:hAnsi="Arial" w:cs="Arial"/>
         </w:rPr>
         <w:br/>
-      </w:r>
-      <w:r>
-        <w:rPr>
-          <w:rStyle w:val="pron"/>
-          <w:rFonts w:ascii="Arial" w:hAnsi="Arial" w:cs="Arial"/>
+        <w:t>[n. C.] a person who ...</w:t>
+      </w:r>
+    </w:p>
+    <w:p>
+      <w:pPr>
+        <w:jc w:val="left"/>
+        <w:rPr>
+          <w:rStyle w:val="pron"/>
+          <w:rFonts w:ascii="Arial" w:hAnsi="Arial" w:cs="Arial"/>
+        </w:rPr>
+      </w:pPr>
+      <w:r>
+        <w:rPr>
+          <w:rStyle w:val="pron"/>
+          <w:rFonts w:ascii="Arial" w:hAnsi="Arial" w:cs="Arial"/>
+          <w:b/>
+          <w:bCs/>
         </w:rPr>
         <w:lastRenderedPageBreak/>
-        <w:t>[n. C.] a person who ...</w:t>
-      </w:r>
-    </w:p>
-    <w:p>
-      <w:pPr>
-        <w:jc w:val="left"/>
-        <w:rPr>
-          <w:rStyle w:val="pron"/>
-          <w:rFonts w:ascii="Arial" w:hAnsi="Arial" w:cs="Arial"/>
-        </w:rPr>
-      </w:pPr>
-      <w:r>
-        <w:rPr>
-          <w:rStyle w:val="pron"/>
-          <w:rFonts w:ascii="Arial" w:hAnsi="Arial" w:cs="Arial"/>
-          <w:b/>
-          <w:bCs/>
-        </w:rPr>
         <w:t>subtle</w:t>
       </w:r>
       <w:r>
@@ -12239,31 +12242,25 @@
           <w:rFonts w:ascii="Arial" w:hAnsi="Arial" w:cs="Arial"/>
         </w:rPr>
         <w:br/>
-      </w:r>
-      <w:r>
-        <w:rPr>
-          <w:rStyle w:val="pron"/>
-          <w:rFonts w:ascii="Arial" w:hAnsi="Arial" w:cs="Arial"/>
+        <w:t>a recurring nightmare/illness</w:t>
+      </w:r>
+    </w:p>
+    <w:p>
+      <w:pPr>
+        <w:jc w:val="left"/>
+        <w:rPr>
+          <w:rStyle w:val="pron"/>
+          <w:rFonts w:ascii="Arial" w:hAnsi="Arial" w:cs="Arial"/>
+        </w:rPr>
+      </w:pPr>
+      <w:r>
+        <w:rPr>
+          <w:rStyle w:val="pron"/>
+          <w:rFonts w:ascii="Arial" w:hAnsi="Arial" w:cs="Arial"/>
+          <w:b/>
+          <w:bCs/>
         </w:rPr>
         <w:lastRenderedPageBreak/>
-        <w:t>a recurring nightmare/illness</w:t>
-      </w:r>
-    </w:p>
-    <w:p>
-      <w:pPr>
-        <w:jc w:val="left"/>
-        <w:rPr>
-          <w:rStyle w:val="pron"/>
-          <w:rFonts w:ascii="Arial" w:hAnsi="Arial" w:cs="Arial"/>
-        </w:rPr>
-      </w:pPr>
-      <w:r>
-        <w:rPr>
-          <w:rStyle w:val="pron"/>
-          <w:rFonts w:ascii="Arial" w:hAnsi="Arial" w:cs="Arial"/>
-          <w:b/>
-          <w:bCs/>
-        </w:rPr>
         <w:t>stretch</w:t>
       </w:r>
       <w:r>
@@ -13116,6 +13113,7 @@
           <w:rFonts w:ascii="Arial" w:hAnsi="Arial" w:cs="Arial"/>
         </w:rPr>
         <w:br/>
+        <w:t xml:space="preserve">feelings of doubt or anxiety about what might happen, or about wether or not </w:t>
       </w:r>
       <w:r>
         <w:rPr>
@@ -13123,7 +13121,7 @@
           <w:rFonts w:ascii="Arial" w:hAnsi="Arial" w:cs="Arial"/>
         </w:rPr>
         <w:lastRenderedPageBreak/>
-        <w:t>feelings of doubt or anxiety about what might happen, or about wether or not something is right to do</w:t>
+        <w:t>something is right to do</w:t>
       </w:r>
       <w:r>
         <w:rPr>
@@ -26322,6 +26320,8 @@
         <w:rPr>
           <w:rStyle w:val="pron"/>
           <w:rFonts w:hint="eastAsia"/>
+          <w:b/>
+          <w:bCs/>
         </w:rPr>
         <w:t>counsel</w:t>
       </w:r>
@@ -26329,8 +26329,17 @@
         <w:rPr>
           <w:rStyle w:val="pron"/>
           <w:rFonts w:hint="eastAsia"/>
-        </w:rPr>
-        <w:t xml:space="preserve"> /</w:t>
+          <w:b/>
+          <w:bCs/>
+        </w:rPr>
+        <w:t xml:space="preserve"> </w:t>
+      </w:r>
+      <w:r>
+        <w:rPr>
+          <w:rStyle w:val="pron"/>
+          <w:rFonts w:hint="eastAsia"/>
+        </w:rPr>
+        <w:t>/</w:t>
       </w:r>
       <w:r>
         <w:rPr>
@@ -27559,19 +27568,504 @@
         <w:rPr>
           <w:rStyle w:val="pron"/>
           <w:rFonts w:hint="eastAsia"/>
+          <w:b/>
+          <w:bCs/>
           <w:lang w:val="en-US"/>
         </w:rPr>
-        <w:t xml:space="preserve">assimilate </w:t>
-      </w:r>
-    </w:p>
-    <w:p>
-      <w:pPr>
-        <w:jc w:val="left"/>
-        <w:rPr>
-          <w:rStyle w:val="pron"/>
+        <w:t>assimilate</w:t>
+      </w:r>
+      <w:r>
+        <w:rPr>
+          <w:rStyle w:val="pron"/>
+          <w:rFonts w:hint="eastAsia"/>
           <w:lang w:val="en-US"/>
         </w:rPr>
-      </w:pPr>
+        <w:t xml:space="preserve"> /</w:t>
+      </w:r>
+      <w:r>
+        <w:rPr>
+          <w:rStyle w:val="pron"/>
+          <w:rFonts w:ascii="GWIPA" w:hAnsi="GWIPA" w:hint="eastAsia"/>
+          <w:lang w:val="en-US"/>
+        </w:rPr>
+        <w:t>E'sImEleIt</w:t>
+      </w:r>
+      <w:r>
+        <w:rPr>
+          <w:rStyle w:val="pron"/>
+          <w:rFonts w:hint="eastAsia"/>
+          <w:lang w:val="en-US"/>
+        </w:rPr>
+        <w:t>/</w:t>
+      </w:r>
+      <w:r>
+        <w:rPr>
+          <w:rStyle w:val="pron"/>
+          <w:lang w:val="en-US"/>
+        </w:rPr>
+        <w:br/>
+      </w:r>
+      <w:r>
+        <w:rPr>
+          <w:rStyle w:val="pron"/>
+          <w:rFonts w:hint="eastAsia"/>
+          <w:lang w:val="en-US"/>
+        </w:rPr>
+        <w:t>1. [vt.] to fully understand an idea or some information so that you are able to use it yourself.</w:t>
+      </w:r>
+      <w:r>
+        <w:rPr>
+          <w:rStyle w:val="pron"/>
+          <w:lang w:val="en-US"/>
+        </w:rPr>
+        <w:br/>
+      </w:r>
+      <w:r>
+        <w:rPr>
+          <w:rStyle w:val="pron"/>
+          <w:rFonts w:hint="eastAsia"/>
+          <w:lang w:val="en-US"/>
+        </w:rPr>
+        <w:t>The committee will need time to assimilate this report.</w:t>
+      </w:r>
+      <w:r>
+        <w:rPr>
+          <w:rStyle w:val="pron"/>
+          <w:lang w:val="en-US"/>
+        </w:rPr>
+        <w:br/>
+      </w:r>
+      <w:r>
+        <w:rPr>
+          <w:rStyle w:val="pron"/>
+          <w:rFonts w:hint="eastAsia"/>
+          <w:lang w:val="en-US"/>
+        </w:rPr>
+        <w:t xml:space="preserve">2. [vi. vt.] to become, or allow somebody to become, a part of a country or a community rather than remaining in a </w:t>
+      </w:r>
+      <w:r>
+        <w:rPr>
+          <w:rStyle w:val="pron"/>
+          <w:lang w:val="en-US"/>
+        </w:rPr>
+        <w:t>separate</w:t>
+      </w:r>
+      <w:r>
+        <w:rPr>
+          <w:rStyle w:val="pron"/>
+          <w:rFonts w:hint="eastAsia"/>
+          <w:lang w:val="en-US"/>
+        </w:rPr>
+        <w:t xml:space="preserve"> group.</w:t>
+      </w:r>
+    </w:p>
+    <w:p>
+      <w:pPr>
+        <w:jc w:val="left"/>
+        <w:rPr>
+          <w:rStyle w:val="pron"/>
+          <w:lang w:val="en-US"/>
+        </w:rPr>
+      </w:pPr>
+      <w:r>
+        <w:rPr>
+          <w:rStyle w:val="pron"/>
+          <w:rFonts w:hint="eastAsia"/>
+          <w:b/>
+          <w:bCs/>
+          <w:lang w:val="en-US"/>
+        </w:rPr>
+        <w:t>marquee</w:t>
+      </w:r>
+      <w:r>
+        <w:rPr>
+          <w:rStyle w:val="pron"/>
+          <w:lang w:val="en-US"/>
+        </w:rPr>
+        <w:br/>
+      </w:r>
+      <w:r>
+        <w:rPr>
+          <w:rStyle w:val="pron"/>
+          <w:rFonts w:hint="eastAsia"/>
+          <w:lang w:val="en-US"/>
+        </w:rPr>
+        <w:t>[n.] a large tent used at social events</w:t>
+      </w:r>
+    </w:p>
+    <w:p>
+      <w:pPr>
+        <w:jc w:val="left"/>
+        <w:rPr>
+          <w:rStyle w:val="pron"/>
+          <w:lang w:val="en-US"/>
+        </w:rPr>
+      </w:pPr>
+      <w:r>
+        <w:rPr>
+          <w:rStyle w:val="pron"/>
+          <w:rFonts w:hint="eastAsia"/>
+          <w:b/>
+          <w:bCs/>
+          <w:lang w:val="en-US"/>
+        </w:rPr>
+        <w:t>acrobat</w:t>
+      </w:r>
+      <w:r>
+        <w:rPr>
+          <w:rStyle w:val="pron"/>
+          <w:rFonts w:hint="eastAsia"/>
+          <w:lang w:val="en-US"/>
+        </w:rPr>
+        <w:t xml:space="preserve"> /</w:t>
+      </w:r>
+      <w:r>
+        <w:rPr>
+          <w:rStyle w:val="pron"/>
+          <w:rFonts w:ascii="GWIPA" w:hAnsi="GWIPA" w:hint="eastAsia"/>
+          <w:lang w:val="en-US"/>
+        </w:rPr>
+        <w:t>'QkrEbQt</w:t>
+      </w:r>
+      <w:r>
+        <w:rPr>
+          <w:rStyle w:val="pron"/>
+          <w:rFonts w:hint="eastAsia"/>
+          <w:lang w:val="en-US"/>
+        </w:rPr>
+        <w:t>/</w:t>
+      </w:r>
+      <w:r>
+        <w:rPr>
+          <w:rStyle w:val="pron"/>
+          <w:lang w:val="en-US"/>
+        </w:rPr>
+        <w:br/>
+      </w:r>
+      <w:r>
+        <w:rPr>
+          <w:rStyle w:val="pron"/>
+          <w:rFonts w:hint="eastAsia"/>
+          <w:lang w:val="en-US"/>
+        </w:rPr>
+        <w:t>[n.] an entertainer who performs difficult acts such a balancing on high ropes, especially at a circus.</w:t>
+      </w:r>
+    </w:p>
+    <w:p>
+      <w:pPr>
+        <w:jc w:val="left"/>
+        <w:rPr>
+          <w:rStyle w:val="pron"/>
+          <w:lang w:val="en-US"/>
+        </w:rPr>
+      </w:pPr>
+      <w:r>
+        <w:rPr>
+          <w:rStyle w:val="pron"/>
+          <w:rFonts w:hint="eastAsia"/>
+          <w:b/>
+          <w:bCs/>
+          <w:lang w:val="en-US"/>
+        </w:rPr>
+        <w:t>purist</w:t>
+      </w:r>
+      <w:r>
+        <w:rPr>
+          <w:rStyle w:val="pron"/>
+          <w:lang w:val="en-US"/>
+        </w:rPr>
+        <w:br/>
+      </w:r>
+      <w:r>
+        <w:rPr>
+          <w:rStyle w:val="pron"/>
+          <w:rFonts w:hint="eastAsia"/>
+          <w:lang w:val="en-US"/>
+        </w:rPr>
+        <w:t>[n.] a person who thinks things should be done in a traditi</w:t>
+      </w:r>
+      <w:r>
+        <w:rPr>
+          <w:rStyle w:val="pron"/>
+          <w:rFonts w:hint="eastAsia"/>
+          <w:lang w:val="en-US"/>
+        </w:rPr>
+        <w:t>ona</w:t>
+      </w:r>
+      <w:r>
+        <w:rPr>
+          <w:rStyle w:val="pron"/>
+          <w:rFonts w:hint="eastAsia"/>
+          <w:lang w:val="en-US"/>
+        </w:rPr>
+        <w:t>l way and who has a st</w:t>
+      </w:r>
+      <w:r>
+        <w:rPr>
+          <w:rStyle w:val="pron"/>
+          <w:rFonts w:hint="eastAsia"/>
+          <w:lang w:val="en-US"/>
+        </w:rPr>
+        <w:t>r</w:t>
+      </w:r>
+      <w:r>
+        <w:rPr>
+          <w:rStyle w:val="pron"/>
+          <w:rFonts w:hint="eastAsia"/>
+          <w:lang w:val="en-US"/>
+        </w:rPr>
+        <w:t xml:space="preserve">ong opinion </w:t>
+      </w:r>
+      <w:r>
+        <w:rPr>
+          <w:rStyle w:val="pron"/>
+          <w:lang w:val="en-US"/>
+        </w:rPr>
+        <w:t>of </w:t>
+      </w:r>
+      <w:r>
+        <w:rPr>
+          <w:rStyle w:val="pron"/>
+          <w:rFonts w:hint="eastAsia"/>
+          <w:lang w:val="en-US"/>
+        </w:rPr>
+        <w:t>what is correct in language, art, etc.</w:t>
+      </w:r>
+    </w:p>
+    <w:p>
+      <w:pPr>
+        <w:jc w:val="left"/>
+        <w:rPr>
+          <w:rStyle w:val="pron"/>
+          <w:lang w:val="en-US"/>
+        </w:rPr>
+      </w:pPr>
+      <w:r>
+        <w:rPr>
+          <w:rStyle w:val="pron"/>
+          <w:rFonts w:hint="eastAsia"/>
+          <w:b/>
+          <w:bCs/>
+          <w:lang w:val="en-US"/>
+        </w:rPr>
+        <w:t>troupe</w:t>
+      </w:r>
+      <w:r>
+        <w:rPr>
+          <w:rStyle w:val="pron"/>
+          <w:rFonts w:hint="eastAsia"/>
+          <w:lang w:val="en-US"/>
+        </w:rPr>
+        <w:t xml:space="preserve"> /</w:t>
+      </w:r>
+      <w:r>
+        <w:rPr>
+          <w:rStyle w:val="pron"/>
+          <w:rFonts w:ascii="GWIPA" w:hAnsi="GWIPA" w:hint="eastAsia"/>
+          <w:lang w:val="en-US"/>
+        </w:rPr>
+        <w:t>'trU:p</w:t>
+      </w:r>
+      <w:r>
+        <w:rPr>
+          <w:rStyle w:val="pron"/>
+          <w:rFonts w:hint="eastAsia"/>
+          <w:lang w:val="en-US"/>
+        </w:rPr>
+        <w:t>/</w:t>
+      </w:r>
+      <w:r>
+        <w:rPr>
+          <w:rStyle w:val="pron"/>
+          <w:lang w:val="en-US"/>
+        </w:rPr>
+        <w:br/>
+      </w:r>
+      <w:r>
+        <w:rPr>
+          <w:rStyle w:val="pron"/>
+          <w:rFonts w:hint="eastAsia"/>
+          <w:lang w:val="en-US"/>
+        </w:rPr>
+        <w:t>[n.] a group of actors, singers who work together</w:t>
+      </w:r>
+    </w:p>
+    <w:p>
+      <w:pPr>
+        <w:jc w:val="left"/>
+        <w:rPr>
+          <w:rStyle w:val="pron"/>
+          <w:lang w:val="en-US"/>
+        </w:rPr>
+      </w:pPr>
+      <w:r>
+        <w:rPr>
+          <w:rStyle w:val="pron"/>
+          <w:rFonts w:hint="eastAsia"/>
+          <w:b/>
+          <w:bCs/>
+          <w:lang w:val="en-US"/>
+        </w:rPr>
+        <w:t>monotonous</w:t>
+      </w:r>
+      <w:r>
+        <w:rPr>
+          <w:rStyle w:val="pron"/>
+          <w:rFonts w:hint="eastAsia"/>
+          <w:lang w:val="en-US"/>
+        </w:rPr>
+        <w:t xml:space="preserve"> /</w:t>
+      </w:r>
+      <w:r>
+        <w:rPr>
+          <w:rStyle w:val="pron"/>
+          <w:rFonts w:ascii="GWIPA" w:hAnsi="GWIPA" w:hint="eastAsia"/>
+          <w:lang w:val="en-US"/>
+        </w:rPr>
+        <w:t>mE'nOtEnEs</w:t>
+      </w:r>
+      <w:r>
+        <w:rPr>
+          <w:rStyle w:val="pron"/>
+          <w:rFonts w:hint="eastAsia"/>
+          <w:lang w:val="en-US"/>
+        </w:rPr>
+        <w:t>/</w:t>
+      </w:r>
+      <w:r>
+        <w:rPr>
+          <w:rStyle w:val="pron"/>
+          <w:lang w:val="en-US"/>
+        </w:rPr>
+        <w:br/>
+      </w:r>
+      <w:r>
+        <w:rPr>
+          <w:rStyle w:val="pron"/>
+          <w:rFonts w:hint="eastAsia"/>
+          <w:lang w:val="en-US"/>
+        </w:rPr>
+        <w:t>[adj.] never changing and therefore boing</w:t>
+      </w:r>
+      <w:r>
+        <w:rPr>
+          <w:rStyle w:val="pron"/>
+          <w:lang w:val="en-US"/>
+        </w:rPr>
+        <w:br/>
+      </w:r>
+      <w:r>
+        <w:rPr>
+          <w:rStyle w:val="pron"/>
+          <w:rFonts w:hint="eastAsia"/>
+          <w:lang w:val="en-US"/>
+        </w:rPr>
+        <w:t>monotonous work.</w:t>
+      </w:r>
+      <w:r>
+        <w:rPr>
+          <w:rStyle w:val="pron"/>
+          <w:lang w:val="en-US"/>
+        </w:rPr>
+        <w:br/>
+      </w:r>
+      <w:r>
+        <w:rPr>
+          <w:rStyle w:val="pron"/>
+          <w:rFonts w:hint="eastAsia"/>
+          <w:lang w:val="en-US"/>
+        </w:rPr>
+        <w:t>New secretaries came and went with monotonous regularity.</w:t>
+      </w:r>
+    </w:p>
+    <w:p>
+      <w:pPr>
+        <w:jc w:val="left"/>
+        <w:rPr>
+          <w:rStyle w:val="pron"/>
+          <w:rFonts w:hint="eastAsia"/>
+          <w:lang w:val="en-US"/>
+        </w:rPr>
+      </w:pPr>
+      <w:r>
+        <w:rPr>
+          <w:rStyle w:val="pron"/>
+          <w:rFonts w:hint="eastAsia"/>
+          <w:b/>
+          <w:bCs/>
+          <w:lang w:val="en-US"/>
+        </w:rPr>
+        <w:t>ferocious</w:t>
+      </w:r>
+      <w:r>
+        <w:rPr>
+          <w:rStyle w:val="pron"/>
+          <w:rFonts w:hint="eastAsia"/>
+          <w:lang w:val="en-US"/>
+        </w:rPr>
+        <w:t xml:space="preserve"> /</w:t>
+      </w:r>
+      <w:r>
+        <w:rPr>
+          <w:rStyle w:val="pron"/>
+          <w:rFonts w:ascii="GWIPA" w:hAnsi="GWIPA" w:hint="eastAsia"/>
+          <w:lang w:val="en-US"/>
+        </w:rPr>
+        <w:t>fE'rEuSEs</w:t>
+      </w:r>
+      <w:r>
+        <w:rPr>
+          <w:rStyle w:val="pron"/>
+          <w:rFonts w:hint="eastAsia"/>
+          <w:lang w:val="en-US"/>
+        </w:rPr>
+        <w:t>/</w:t>
+      </w:r>
+      <w:r>
+        <w:rPr>
+          <w:rStyle w:val="pron"/>
+          <w:lang w:val="en-US"/>
+        </w:rPr>
+        <w:br/>
+      </w:r>
+      <w:r>
+        <w:rPr>
+          <w:rStyle w:val="pron"/>
+          <w:rFonts w:hint="eastAsia"/>
+          <w:lang w:val="en-US"/>
+        </w:rPr>
+        <w:t>[adj.] very aggressive or violent; very strong.</w:t>
+      </w:r>
+      <w:r>
+        <w:rPr>
+          <w:rStyle w:val="pron"/>
+          <w:lang w:val="en-US"/>
+        </w:rPr>
+        <w:br/>
+      </w:r>
+      <w:r>
+        <w:rPr>
+          <w:rStyle w:val="pron"/>
+          <w:rFonts w:hint="eastAsia"/>
+          <w:lang w:val="en-US"/>
+        </w:rPr>
+        <w:t>a ferocious beast/attack/storm.</w:t>
+      </w:r>
+      <w:r>
+        <w:rPr>
+          <w:rStyle w:val="pron"/>
+          <w:lang w:val="en-US"/>
+        </w:rPr>
+        <w:br/>
+      </w:r>
+      <w:r>
+        <w:rPr>
+          <w:rStyle w:val="pron"/>
+          <w:rFonts w:hint="eastAsia"/>
+          <w:lang w:val="en-US"/>
+        </w:rPr>
+        <w:t>a man driven by ferocious determination.</w:t>
+      </w:r>
       <w:r>
         <w:rPr>
           <w:rStyle w:val="pron"/>

</xml_diff>

<commit_message>
reivew a journal on 19 December 2024
</commit_message>
<xml_diff>
--- a/Words/New Words and Collocations.docx
+++ b/Words/New Words and Collocations.docx
@@ -29005,7 +29005,6 @@
         <w:jc w:val="left"/>
         <w:rPr>
           <w:rStyle w:val="pron"/>
-          <w:rFonts w:hint="eastAsia"/>
           <w:lang w:val="en-US"/>
         </w:rPr>
       </w:pPr>
@@ -29730,6 +29729,97 @@
           <w:rStyle w:val="pron"/>
         </w:rPr>
         <w:t>…</w:t>
+      </w:r>
+    </w:p>
+    <w:p>
+      <w:pPr>
+        <w:jc w:val="left"/>
+        <w:rPr>
+          <w:rStyle w:val="pron"/>
+          <w:rFonts w:hint="eastAsia"/>
+        </w:rPr>
+      </w:pPr>
+      <w:r>
+        <w:rPr>
+          <w:rStyle w:val="pron"/>
+          <w:rFonts w:hint="eastAsia"/>
+          <w:b/>
+          <w:bCs/>
+        </w:rPr>
+        <w:t>detrimental</w:t>
+      </w:r>
+      <w:r>
+        <w:rPr>
+          <w:rStyle w:val="pron"/>
+          <w:rFonts w:hint="eastAsia"/>
+        </w:rPr>
+        <w:t xml:space="preserve"> /</w:t>
+      </w:r>
+      <w:r>
+        <w:rPr>
+          <w:rStyle w:val="pron"/>
+          <w:rFonts w:ascii="GWIPA" w:hAnsi="GWIPA" w:hint="eastAsia"/>
+        </w:rPr>
+        <w:t>;detrI'mentl</w:t>
+      </w:r>
+      <w:r>
+        <w:rPr>
+          <w:rStyle w:val="pron"/>
+          <w:rFonts w:hint="eastAsia"/>
+        </w:rPr>
+        <w:t>/</w:t>
+      </w:r>
+      <w:r>
+        <w:rPr>
+          <w:rStyle w:val="pron"/>
+        </w:rPr>
+        <w:br/>
+      </w:r>
+      <w:r>
+        <w:rPr>
+          <w:rStyle w:val="pron"/>
+          <w:rFonts w:hint="eastAsia"/>
+        </w:rPr>
+        <w:t>[adj.] harmful</w:t>
+      </w:r>
+      <w:r>
+        <w:rPr>
+          <w:rStyle w:val="pron"/>
+        </w:rPr>
+        <w:br/>
+      </w:r>
+      <w:r>
+        <w:rPr>
+          <w:rStyle w:val="pron"/>
+          <w:rFonts w:hint="eastAsia"/>
+        </w:rPr>
+        <w:t>the sun</w:t>
+      </w:r>
+      <w:r>
+        <w:rPr>
+          <w:rStyle w:val="pron"/>
+        </w:rPr>
+        <w:t>’</w:t>
+      </w:r>
+      <w:r>
+        <w:rPr>
+          <w:rStyle w:val="pron"/>
+          <w:rFonts w:hint="eastAsia"/>
+        </w:rPr>
+        <w:t>s detrimental effect on skin</w:t>
+      </w:r>
+      <w:r>
+        <w:rPr>
+          <w:rStyle w:val="pron"/>
+        </w:rPr>
+        <w:br/>
+      </w:r>
+      <w:r>
+        <w:rPr>
+          <w:rStyle w:val="pron"/>
+          <w:rFonts w:hint="eastAsia"/>
+        </w:rPr>
+        <w:t>The policy will be detrimental to the peace process.</w:t>
       </w:r>
     </w:p>
     <w:sectPr>

</xml_diff>